<commit_message>
Ahora desarrollo en linux
</commit_message>
<xml_diff>
--- a/docs/Documento-de-diseño.docx
+++ b/docs/Documento-de-diseño.docx
@@ -109,14 +109,27 @@
       <w:r>
         <w:t xml:space="preserve">Ilustración </w:t>
       </w:r>
-      <w:fldSimple w:instr=" SEQ Ilustración \* ARABIC ">
-        <w:r>
-          <w:rPr>
-            <w:noProof/>
-          </w:rPr>
-          <w:t>1</w:t>
-        </w:r>
-      </w:fldSimple>
+      <w:r>
+        <w:fldChar w:fldCharType="begin"/>
+      </w:r>
+      <w:r>
+        <w:instrText xml:space="preserve"> SEQ Ilustración \* ARABIC </w:instrText>
+      </w:r>
+      <w:r>
+        <w:fldChar w:fldCharType="separate"/>
+      </w:r>
+      <w:r>
+        <w:rPr>
+          <w:noProof/>
+        </w:rPr>
+        <w:t>1</w:t>
+      </w:r>
+      <w:r>
+        <w:rPr>
+          <w:noProof/>
+        </w:rPr>
+        <w:fldChar w:fldCharType="end"/>
+      </w:r>
       <w:r>
         <w:t xml:space="preserve">. </w:t>
       </w:r>
@@ -2926,7 +2939,13 @@
         <w:rPr>
           <w:lang w:eastAsia="es-CO"/>
         </w:rPr>
-        <w:t>sunnyland</w:t>
+        <w:t>S</w:t>
+      </w:r>
+      <w:r>
+        <w:rPr>
+          <w:lang w:eastAsia="es-CO"/>
+        </w:rPr>
+        <w:t>unnyland</w:t>
       </w:r>
       <w:proofErr w:type="spellEnd"/>
       <w:r>
@@ -2988,7 +3007,13 @@
         <w:rPr>
           <w:lang w:eastAsia="es-CO"/>
         </w:rPr>
-        <w:t>sunnyland</w:t>
+        <w:t>S</w:t>
+      </w:r>
+      <w:r>
+        <w:rPr>
+          <w:lang w:eastAsia="es-CO"/>
+        </w:rPr>
+        <w:t>unnyland</w:t>
       </w:r>
       <w:proofErr w:type="spellEnd"/>
       <w:r>
@@ -2997,60 +3022,62 @@
         </w:rPr>
         <w:t xml:space="preserve"> pueden ser usados como una nueva pólvora, </w:t>
       </w:r>
+      <w:r>
+        <w:rPr>
+          <w:lang w:eastAsia="es-CO"/>
+        </w:rPr>
+        <w:t>capaz</w:t>
+      </w:r>
+      <w:r>
+        <w:rPr>
+          <w:lang w:eastAsia="es-CO"/>
+        </w:rPr>
+        <w:t xml:space="preserve"> de crear grandes y poderosos ataques. A través de muchas tácticas se ha posicionado como un líder dentro del país y cuenta con muchos ayudantes nativos que se ha beneficiado de ayudarlo. ¿El problema? Se trata de un hombre sediento de sangre y poder que no deja opositor </w:t>
+      </w:r>
+      <w:r>
+        <w:rPr>
+          <w:lang w:eastAsia="es-CO"/>
+        </w:rPr>
+        <w:t>ileso</w:t>
+      </w:r>
+      <w:r>
+        <w:rPr>
+          <w:lang w:eastAsia="es-CO"/>
+        </w:rPr>
+        <w:t xml:space="preserve">. Ha robado una gran cantidad de tesoros </w:t>
+      </w:r>
+      <w:r>
+        <w:rPr>
+          <w:lang w:eastAsia="es-CO"/>
+        </w:rPr>
+        <w:t xml:space="preserve">y ahora los héroes de </w:t>
+      </w:r>
       <w:proofErr w:type="spellStart"/>
       <w:r>
         <w:rPr>
           <w:lang w:eastAsia="es-CO"/>
         </w:rPr>
-        <w:t>capas</w:t>
+        <w:t>S</w:t>
+      </w:r>
+      <w:r>
+        <w:rPr>
+          <w:lang w:eastAsia="es-CO"/>
+        </w:rPr>
+        <w:t>unnyland</w:t>
       </w:r>
       <w:proofErr w:type="spellEnd"/>
       <w:r>
         <w:rPr>
           <w:lang w:eastAsia="es-CO"/>
         </w:rPr>
-        <w:t xml:space="preserve"> de crear grandes y poderosos ataques. A través de muchas tácticas se ha posicionado como un líder dentro del país y cuenta con muchos ayudantes nativos que se ha beneficiado de ayudarlo. ¿El problema? Se trata de un hombre sediento de sangre y poder que no deja opositor </w:t>
-      </w:r>
-      <w:r>
-        <w:rPr>
-          <w:lang w:eastAsia="es-CO"/>
-        </w:rPr>
-        <w:t>ileso</w:t>
-      </w:r>
-      <w:r>
-        <w:rPr>
-          <w:lang w:eastAsia="es-CO"/>
-        </w:rPr>
-        <w:t xml:space="preserve">. Ha robado una gran cantidad de tesoros </w:t>
-      </w:r>
-      <w:r>
-        <w:rPr>
-          <w:lang w:eastAsia="es-CO"/>
-        </w:rPr>
-        <w:t xml:space="preserve">y ahora los héroes de </w:t>
-      </w:r>
-      <w:proofErr w:type="spellStart"/>
-      <w:r>
-        <w:rPr>
-          <w:lang w:eastAsia="es-CO"/>
-        </w:rPr>
-        <w:t>sunnyland</w:t>
-      </w:r>
-      <w:proofErr w:type="spellEnd"/>
-      <w:r>
-        <w:rPr>
-          <w:lang w:eastAsia="es-CO"/>
-        </w:rPr>
         <w:t xml:space="preserve"> van a detenerlo. Cuentan con la ayuda de un gran ninja que conoce los secretos de ese villano y </w:t>
       </w:r>
-      <w:proofErr w:type="spellStart"/>
-      <w:r>
-        <w:rPr>
-          <w:lang w:eastAsia="es-CO"/>
-        </w:rPr>
-        <w:t>esta</w:t>
-      </w:r>
-      <w:proofErr w:type="spellEnd"/>
+      <w:r>
+        <w:rPr>
+          <w:lang w:eastAsia="es-CO"/>
+        </w:rPr>
+        <w:t>está</w:t>
+      </w:r>
       <w:r>
         <w:rPr>
           <w:lang w:eastAsia="es-CO"/>
@@ -3144,7 +3171,21 @@
             <w:rStyle w:val="Hipervnculo"/>
             <w:lang w:eastAsia="es-CO"/>
           </w:rPr>
-          <w:t>http://ansimuz.com</w:t>
+          <w:t>http://ansimu</w:t>
+        </w:r>
+        <w:r>
+          <w:rPr>
+            <w:rStyle w:val="Hipervnculo"/>
+            <w:lang w:eastAsia="es-CO"/>
+          </w:rPr>
+          <w:t>z</w:t>
+        </w:r>
+        <w:r>
+          <w:rPr>
+            <w:rStyle w:val="Hipervnculo"/>
+            <w:lang w:eastAsia="es-CO"/>
+          </w:rPr>
+          <w:t>.com</w:t>
         </w:r>
       </w:hyperlink>
       <w:r>
@@ -3189,7 +3230,13 @@
         <w:rPr>
           <w:lang w:eastAsia="es-CO"/>
         </w:rPr>
-        <w:t>sunnyland</w:t>
+        <w:t>S</w:t>
+      </w:r>
+      <w:r>
+        <w:rPr>
+          <w:lang w:eastAsia="es-CO"/>
+        </w:rPr>
+        <w:t>unnyland</w:t>
       </w:r>
       <w:proofErr w:type="spellEnd"/>
       <w:r>
@@ -3319,14 +3366,27 @@
       <w:r>
         <w:t xml:space="preserve">Ilustración </w:t>
       </w:r>
-      <w:fldSimple w:instr=" SEQ Ilustración \* ARABIC ">
-        <w:r>
-          <w:rPr>
-            <w:noProof/>
-          </w:rPr>
-          <w:t>2</w:t>
-        </w:r>
-      </w:fldSimple>
+      <w:r>
+        <w:fldChar w:fldCharType="begin"/>
+      </w:r>
+      <w:r>
+        <w:instrText xml:space="preserve"> SEQ Ilustración \* ARABIC </w:instrText>
+      </w:r>
+      <w:r>
+        <w:fldChar w:fldCharType="separate"/>
+      </w:r>
+      <w:r>
+        <w:rPr>
+          <w:noProof/>
+        </w:rPr>
+        <w:t>2</w:t>
+      </w:r>
+      <w:r>
+        <w:rPr>
+          <w:noProof/>
+        </w:rPr>
+        <w:fldChar w:fldCharType="end"/>
+      </w:r>
       <w:r>
         <w:t>. Pantalla de inicio y ejemplo del</w:t>
       </w:r>
@@ -3405,22 +3465,33 @@
       <w:r>
         <w:t xml:space="preserve">Ilustración </w:t>
       </w:r>
-      <w:fldSimple w:instr=" SEQ Ilustración \* ARABIC ">
-        <w:r>
-          <w:rPr>
-            <w:noProof/>
-          </w:rPr>
-          <w:t>3</w:t>
-        </w:r>
-      </w:fldSimple>
+      <w:r>
+        <w:fldChar w:fldCharType="begin"/>
+      </w:r>
+      <w:r>
+        <w:instrText xml:space="preserve"> SEQ Ilustración \* ARABIC </w:instrText>
+      </w:r>
+      <w:r>
+        <w:fldChar w:fldCharType="separate"/>
+      </w:r>
+      <w:r>
+        <w:rPr>
+          <w:noProof/>
+        </w:rPr>
+        <w:t>3</w:t>
+      </w:r>
+      <w:r>
+        <w:rPr>
+          <w:noProof/>
+        </w:rPr>
+        <w:fldChar w:fldCharType="end"/>
+      </w:r>
       <w:r>
         <w:t xml:space="preserve">. Ejemplo del </w:t>
       </w:r>
-      <w:proofErr w:type="spellStart"/>
-      <w:r>
-        <w:t>area</w:t>
-      </w:r>
-      <w:proofErr w:type="spellEnd"/>
+      <w:r>
+        <w:t>área</w:t>
+      </w:r>
       <w:r>
         <w:t xml:space="preserve"> Forest.</w:t>
       </w:r>
@@ -3776,14 +3847,27 @@
             <w:r>
               <w:t xml:space="preserve">Ilustración </w:t>
             </w:r>
-            <w:fldSimple w:instr=" SEQ Ilustración \* ARABIC ">
-              <w:r>
-                <w:rPr>
-                  <w:noProof/>
-                </w:rPr>
-                <w:t>4</w:t>
-              </w:r>
-            </w:fldSimple>
+            <w:r>
+              <w:fldChar w:fldCharType="begin"/>
+            </w:r>
+            <w:r>
+              <w:instrText xml:space="preserve"> SEQ Ilustración \* ARABIC </w:instrText>
+            </w:r>
+            <w:r>
+              <w:fldChar w:fldCharType="separate"/>
+            </w:r>
+            <w:r>
+              <w:rPr>
+                <w:noProof/>
+              </w:rPr>
+              <w:t>4</w:t>
+            </w:r>
+            <w:r>
+              <w:rPr>
+                <w:noProof/>
+              </w:rPr>
+              <w:fldChar w:fldCharType="end"/>
+            </w:r>
             <w:r>
               <w:t>. Fox, héroe</w:t>
             </w:r>
@@ -3874,14 +3958,27 @@
             <w:r>
               <w:t xml:space="preserve">Ilustración </w:t>
             </w:r>
-            <w:fldSimple w:instr=" SEQ Ilustración \* ARABIC ">
-              <w:r>
-                <w:rPr>
-                  <w:noProof/>
-                </w:rPr>
-                <w:t>5</w:t>
-              </w:r>
-            </w:fldSimple>
+            <w:r>
+              <w:fldChar w:fldCharType="begin"/>
+            </w:r>
+            <w:r>
+              <w:instrText xml:space="preserve"> SEQ Ilustración \* ARABIC </w:instrText>
+            </w:r>
+            <w:r>
+              <w:fldChar w:fldCharType="separate"/>
+            </w:r>
+            <w:r>
+              <w:rPr>
+                <w:noProof/>
+              </w:rPr>
+              <w:t>5</w:t>
+            </w:r>
+            <w:r>
+              <w:rPr>
+                <w:noProof/>
+              </w:rPr>
+              <w:fldChar w:fldCharType="end"/>
+            </w:r>
             <w:r>
               <w:t xml:space="preserve">. Chuck, </w:t>
             </w:r>
@@ -3979,14 +4076,27 @@
             <w:r>
               <w:t xml:space="preserve">Ilustración </w:t>
             </w:r>
-            <w:fldSimple w:instr=" SEQ Ilustración \* ARABIC ">
-              <w:r>
-                <w:rPr>
-                  <w:noProof/>
-                </w:rPr>
-                <w:t>6</w:t>
-              </w:r>
-            </w:fldSimple>
+            <w:r>
+              <w:fldChar w:fldCharType="begin"/>
+            </w:r>
+            <w:r>
+              <w:instrText xml:space="preserve"> SEQ Ilustración \* ARABIC </w:instrText>
+            </w:r>
+            <w:r>
+              <w:fldChar w:fldCharType="separate"/>
+            </w:r>
+            <w:r>
+              <w:rPr>
+                <w:noProof/>
+              </w:rPr>
+              <w:t>6</w:t>
+            </w:r>
+            <w:r>
+              <w:rPr>
+                <w:noProof/>
+              </w:rPr>
+              <w:fldChar w:fldCharType="end"/>
+            </w:r>
             <w:r>
               <w:t>.</w:t>
             </w:r>
@@ -4073,14 +4183,27 @@
             <w:r>
               <w:t xml:space="preserve">Ilustración </w:t>
             </w:r>
-            <w:fldSimple w:instr=" SEQ Ilustración \* ARABIC ">
-              <w:r>
-                <w:rPr>
-                  <w:noProof/>
-                </w:rPr>
-                <w:t>7</w:t>
-              </w:r>
-            </w:fldSimple>
+            <w:r>
+              <w:fldChar w:fldCharType="begin"/>
+            </w:r>
+            <w:r>
+              <w:instrText xml:space="preserve"> SEQ Ilustración \* ARABIC </w:instrText>
+            </w:r>
+            <w:r>
+              <w:fldChar w:fldCharType="separate"/>
+            </w:r>
+            <w:r>
+              <w:rPr>
+                <w:noProof/>
+              </w:rPr>
+              <w:t>7</w:t>
+            </w:r>
+            <w:r>
+              <w:rPr>
+                <w:noProof/>
+              </w:rPr>
+              <w:fldChar w:fldCharType="end"/>
+            </w:r>
             <w:r>
               <w:t>. Ninja, aliado principal de Fox.</w:t>
             </w:r>
@@ -7027,6 +7150,18 @@
       </w:tblBorders>
     </w:tblPr>
   </w:style>
+  <w:style w:type="character" w:styleId="Hipervnculovisitado">
+    <w:name w:val="FollowedHyperlink"/>
+    <w:basedOn w:val="Fuentedeprrafopredeter"/>
+    <w:uiPriority w:val="99"/>
+    <w:semiHidden/>
+    <w:unhideWhenUsed/>
+    <w:rsid w:val="00340934"/>
+    <w:rPr>
+      <w:color w:val="954F72" w:themeColor="followedHyperlink"/>
+      <w:u w:val="single"/>
+    </w:rPr>
+  </w:style>
 </w:styles>
 </file>
 

</xml_diff>